<commit_message>
* Skills highlighting for project descriptions * Re-structure directories for remote project to include as module
</commit_message>
<xml_diff>
--- a/data/test_plain_resume.docx
+++ b/data/test_plain_resume.docx
@@ -413,6 +413,112 @@
     <w:p>
       <w:pPr>
         <w:pStyle w:val="Heading2"/>
+      </w:pPr>
+      <w:r>
+        <w:t>Projects</w:t>
+      </w:r>
+    </w:p>
+    <w:p>
+      <w:pPr>
+        <w:tabs>
+          <w:tab w:pos="10656" w:val="right"/>
+        </w:tabs>
+        <w:spacing w:after="120"/>
+      </w:pPr>
+      <w:r>
+        <w:rPr>
+          <w:b/>
+        </w:rPr>
+        <w:t>A Useful project</w:t>
+      </w:r>
+      <w:r>
+        <w:tab/>
+      </w:r>
+      <w:hyperlink r:id="rId14">
+        <w:r>
+          <w:rPr>
+            <w:rStyle w:val="Hyperlink"/>
+          </w:rPr>
+          <w:t>Website: A Useful Project</w:t>
+        </w:r>
+      </w:hyperlink>
+    </w:p>
+    <w:p>
+      <w:pPr>
+        <w:spacing w:before="0" w:after="0"/>
+      </w:pPr>
+      <w:r>
+        <w:t>This should still be pretty short, 2-3 sentences.</w:t>
+      </w:r>
+    </w:p>
+    <w:p>
+      <w:pPr>
+        <w:spacing w:before="0" w:after="120"/>
+      </w:pPr>
+      <w:r>
+        <w:rPr>
+          <w:i/>
+        </w:rPr>
+        <w:t>Skills: Skill 1, Skill 2, Skill 5</w:t>
+      </w:r>
+    </w:p>
+    <w:p>
+      <w:pPr>
+        <w:tabs>
+          <w:tab w:pos="10656" w:val="right"/>
+        </w:tabs>
+        <w:spacing w:after="120"/>
+      </w:pPr>
+      <w:r>
+        <w:rPr>
+          <w:b/>
+        </w:rPr>
+        <w:t>Another Useful project</w:t>
+      </w:r>
+      <w:r>
+        <w:tab/>
+      </w:r>
+      <w:hyperlink r:id="rId15">
+        <w:r>
+          <w:rPr>
+            <w:rStyle w:val="Hyperlink"/>
+          </w:rPr>
+          <w:t>Website: Another Useful Project</w:t>
+        </w:r>
+      </w:hyperlink>
+    </w:p>
+    <w:p>
+      <w:pPr>
+        <w:spacing w:before="0" w:after="0"/>
+      </w:pPr>
+      <w:r>
+        <w:t>This should still be pretty short, include</w:t>
+      </w:r>
+      <w:r>
+        <w:rPr>
+          <w:b/>
+        </w:rPr>
+        <w:t xml:space="preserve"> </w:t>
+        <w:t>Skill 3</w:t>
+      </w:r>
+      <w:r>
+        <w:t>, 2-3 sentences.</w:t>
+      </w:r>
+    </w:p>
+    <w:p>
+      <w:pPr>
+        <w:spacing w:before="0" w:after="120"/>
+      </w:pPr>
+      <w:r>
+        <w:rPr>
+          <w:i/>
+        </w:rPr>
+        <w:t>Skills: Skill 3, Skill 4, Skill 5</w:t>
+      </w:r>
+    </w:p>
+    <w:p>
+      <w:pPr>
+        <w:pStyle w:val="Heading2"/>
         <w:jc w:val="center"/>
       </w:pPr>
       <w:r>
@@ -637,124 +743,6 @@
         </w:pBdr>
         <w:ind w:left="2880" w:right="2880"/>
       </w:pPr>
-    </w:p>
-    <w:p>
-      <w:pPr>
-        <w:pStyle w:val="Heading2"/>
-      </w:pPr>
-      <w:r>
-        <w:t>Projects</w:t>
-      </w:r>
-    </w:p>
-    <w:p>
-      <w:pPr>
-        <w:tabs>
-          <w:tab w:pos="10656" w:val="right"/>
-        </w:tabs>
-        <w:spacing w:after="120"/>
-      </w:pPr>
-      <w:r>
-        <w:rPr>
-          <w:b/>
-        </w:rPr>
-        <w:t>A Useful project</w:t>
-      </w:r>
-      <w:r>
-        <w:tab/>
-      </w:r>
-      <w:hyperlink r:id="rId14">
-        <w:r>
-          <w:rPr>
-            <w:rStyle w:val="Hyperlink"/>
-          </w:rPr>
-          <w:t>Website: A Useful Project</w:t>
-        </w:r>
-      </w:hyperlink>
-    </w:p>
-    <w:p>
-      <w:pPr>
-        <w:spacing w:before="0" w:after="0"/>
-      </w:pPr>
-      <w:r>
-        <w:t>This should still be pretty short, 2-3 sentences.</w:t>
-      </w:r>
-      <w:r>
-        <w:t>This should still be pretty short, 2-3 sentences.</w:t>
-        <w:br/>
-        <w:t>Multiple lines (separated by line breaks) are fine.</w:t>
-        <w:br/>
-      </w:r>
-    </w:p>
-    <w:p>
-      <w:pPr>
-        <w:spacing w:before="0" w:after="120"/>
-      </w:pPr>
-      <w:r>
-        <w:rPr>
-          <w:i/>
-        </w:rPr>
-        <w:t>Skills: Skill 1, Skill 2, Skill 5</w:t>
-      </w:r>
-    </w:p>
-    <w:p>
-      <w:pPr>
-        <w:tabs>
-          <w:tab w:pos="10656" w:val="right"/>
-        </w:tabs>
-        <w:spacing w:after="120"/>
-      </w:pPr>
-      <w:r>
-        <w:rPr>
-          <w:b/>
-        </w:rPr>
-        <w:t>Another Useful project</w:t>
-      </w:r>
-      <w:r>
-        <w:tab/>
-      </w:r>
-      <w:hyperlink r:id="rId15">
-        <w:r>
-          <w:rPr>
-            <w:rStyle w:val="Hyperlink"/>
-          </w:rPr>
-          <w:t>Website: Another Useful Project</w:t>
-        </w:r>
-      </w:hyperlink>
-    </w:p>
-    <w:p>
-      <w:pPr>
-        <w:spacing w:before="0" w:after="0"/>
-      </w:pPr>
-      <w:r>
-        <w:t>This should still be pretty short, include</w:t>
-      </w:r>
-      <w:r>
-        <w:rPr>
-          <w:b/>
-        </w:rPr>
-        <w:t xml:space="preserve"> </w:t>
-        <w:t>Skill 3</w:t>
-      </w:r>
-      <w:r>
-        <w:t>, 2-3 sentences.</w:t>
-      </w:r>
-      <w:r>
-        <w:t>This should still be pretty short, include Skill 3, 2-3 sentences.</w:t>
-        <w:br/>
-        <w:t>Multiple lines are fine.</w:t>
-        <w:br/>
-      </w:r>
-    </w:p>
-    <w:p>
-      <w:pPr>
-        <w:spacing w:before="0" w:after="120"/>
-      </w:pPr>
-      <w:r>
-        <w:rPr>
-          <w:i/>
-        </w:rPr>
-        <w:t>Skills: Skill 3, Skill 4, Skill 5</w:t>
-      </w:r>
     </w:p>
     <w:sectPr>
       <w:pgSz w:w="12240" w:h="15840"/>

</xml_diff>